<commit_message>
Update Android robot instructions.docx
</commit_message>
<xml_diff>
--- a/versiongui/Android robot instructions.docx
+++ b/versiongui/Android robot instructions.docx
@@ -53,35 +53,20 @@
       </w:r>
     </w:p>
     <w:p>
-      <w:proofErr w:type="spellStart"/>
-      <w:r>
-        <w:t>Pydroid</w:t>
-      </w:r>
-      <w:proofErr w:type="spellEnd"/>
-      <w:r>
-        <w:t xml:space="preserve"> 3</w:t>
-      </w:r>
-      <w:r>
-        <w:br/>
-      </w:r>
-      <w:proofErr w:type="spellStart"/>
-      <w:r>
-        <w:t>Pydroid</w:t>
-      </w:r>
-      <w:proofErr w:type="spellEnd"/>
-      <w:r>
-        <w:t xml:space="preserve"> repository plugin</w:t>
-      </w:r>
-      <w:r>
-        <w:br/>
-      </w:r>
-      <w:proofErr w:type="spellStart"/>
-      <w:r>
-        <w:t>Pydroid</w:t>
-      </w:r>
-      <w:proofErr w:type="spellEnd"/>
-      <w:r>
-        <w:t xml:space="preserve"> Permissions Plugin</w:t>
+      <w:r>
+        <w:t>Pydroid 3</w:t>
+      </w:r>
+      <w:r>
+        <w:br/>
+      </w:r>
+      <w:r>
+        <w:t>Pydroid repository plugin</w:t>
+      </w:r>
+      <w:r>
+        <w:br/>
+      </w:r>
+      <w:r>
+        <w:t>Pydroid Permissions Plugin</w:t>
       </w:r>
       <w:r>
         <w:br/>
@@ -90,80 +75,35 @@
     </w:p>
     <w:p>
       <w:r>
-        <w:t xml:space="preserve">Installing </w:t>
-      </w:r>
-      <w:proofErr w:type="spellStart"/>
-      <w:r>
-        <w:t>Pydroid</w:t>
-      </w:r>
-      <w:proofErr w:type="spellEnd"/>
-      <w:r>
-        <w:t xml:space="preserve"> 3 will </w:t>
-      </w:r>
-      <w:proofErr w:type="spellStart"/>
-      <w:r>
-        <w:t>automaticall</w:t>
-      </w:r>
-      <w:proofErr w:type="spellEnd"/>
-      <w:r>
-        <w:t xml:space="preserve"> install Python3</w:t>
-      </w:r>
-      <w:r>
-        <w:br/>
-      </w:r>
-      <w:r>
-        <w:br/>
-        <w:t xml:space="preserve">Open </w:t>
-      </w:r>
-      <w:proofErr w:type="spellStart"/>
-      <w:r>
-        <w:t>Pydroid</w:t>
-      </w:r>
-      <w:proofErr w:type="spellEnd"/>
-      <w:r>
-        <w:t xml:space="preserve"> 3 and choose “Pip” from the menu. In there you can install Python modules by merely typing their names:</w:t>
-      </w:r>
-    </w:p>
-    <w:p>
-      <w:proofErr w:type="spellStart"/>
+        <w:t>Installing Pydroid 3 will automaticall install Python3</w:t>
+      </w:r>
+      <w:r>
+        <w:br/>
+      </w:r>
+      <w:r>
+        <w:br/>
+        <w:t>Open Pydroid 3 and choose “Pip” from the menu. In there you can install Python modules by merely typing their names:</w:t>
+      </w:r>
+    </w:p>
+    <w:p>
       <w:r>
         <w:t>kivy</w:t>
       </w:r>
-      <w:proofErr w:type="spellEnd"/>
-      <w:r>
-        <w:br/>
-      </w:r>
-      <w:proofErr w:type="spellStart"/>
-      <w:r>
+      <w:r>
+        <w:br/>
         <w:t>pyserial</w:t>
       </w:r>
-      <w:proofErr w:type="spellEnd"/>
-      <w:r>
-        <w:br/>
-      </w:r>
-      <w:proofErr w:type="spellStart"/>
-      <w:r>
+      <w:r>
+        <w:br/>
         <w:t>psutil</w:t>
       </w:r>
-      <w:proofErr w:type="spellEnd"/>
-      <w:r>
-        <w:br/>
-      </w:r>
-      <w:proofErr w:type="spellStart"/>
-      <w:r>
+      <w:r>
+        <w:br/>
         <w:t>numpy</w:t>
       </w:r>
-      <w:proofErr w:type="spellEnd"/>
-      <w:r>
-        <w:br/>
-      </w:r>
-      <w:proofErr w:type="spellStart"/>
-      <w:r>
-        <w:t>opencv</w:t>
-      </w:r>
-      <w:proofErr w:type="spellEnd"/>
-      <w:r>
-        <w:t>-python</w:t>
+      <w:r>
+        <w:br/>
+        <w:t>opencv-python</w:t>
       </w:r>
       <w:r>
         <w:br/>
@@ -218,78 +158,69 @@
         <w:rPr>
           <w:rStyle w:val="selectable-text"/>
         </w:rPr>
-        <w:t>ProgramFiles(x</w:t>
-      </w:r>
-      <w:proofErr w:type="gramStart"/>
-      <w:r>
+        <w:t>ProgramFiles(x86)\Arduino\hardware\arduino\avr\cores\arduino\HardwareSerial.h</w:t>
+      </w:r>
+    </w:p>
+    <w:p>
+      <w:pPr>
         <w:rPr>
           <w:rStyle w:val="selectable-text"/>
         </w:rPr>
-        <w:t>86)\Arduino\hardware\arduino\avr\cores\arduino\HardwareSerial.h</w:t>
-      </w:r>
-      <w:proofErr w:type="gramEnd"/>
+      </w:pPr>
+      <w:r>
+        <w:rPr>
+          <w:rStyle w:val="selectable-text"/>
+        </w:rPr>
+        <w:t>A couple of lines with buffer size 64 – change to</w:t>
+      </w:r>
+    </w:p>
+    <w:p>
+      <w:r>
+        <w:t>#define SERIAL_TX_BUFFER_SIZE 128</w:t>
+      </w:r>
+    </w:p>
+    <w:p>
+      <w:r>
+        <w:t>#define SERIAL_RX_BUFFER_SIZE 128</w:t>
+      </w:r>
+    </w:p>
+    <w:p>
+      <w:r>
+        <w:t>Pair the phone and the HC-05 if not already paired</w:t>
+      </w:r>
+    </w:p>
+    <w:p>
+      <w:r>
+        <w:t>Download</w:t>
+      </w:r>
+      <w:r>
+        <w:t xml:space="preserve"> files for the phone from:</w:t>
+      </w:r>
+      <w:r>
+        <w:t xml:space="preserve"> </w:t>
+      </w:r>
+    </w:p>
+    <w:p>
+      <w:r>
+        <w:t xml:space="preserve">https://github.com/rpd123/chess-robot/tree/main/versiongui </w:t>
+      </w:r>
+      <w:r>
+        <w:t xml:space="preserve"> </w:t>
+      </w:r>
     </w:p>
     <w:p>
       <w:pPr>
         <w:rPr>
-          <w:rStyle w:val="selectable-text"/>
+          <w:b/>
+          <w:bCs/>
         </w:rPr>
       </w:pPr>
       <w:r>
         <w:rPr>
-          <w:rStyle w:val="selectable-text"/>
-        </w:rPr>
-        <w:t>A couple of lines with buffer size 64 – change to</w:t>
-      </w:r>
-    </w:p>
-    <w:p>
-      <w:r>
-        <w:t>#</w:t>
-      </w:r>
-      <w:proofErr w:type="gramStart"/>
-      <w:r>
-        <w:t>define</w:t>
-      </w:r>
-      <w:proofErr w:type="gramEnd"/>
-      <w:r>
-        <w:t xml:space="preserve"> SERIAL_TX_BUFFER_SIZE 128</w:t>
-      </w:r>
-    </w:p>
-    <w:p>
-      <w:r>
-        <w:t>#</w:t>
-      </w:r>
-      <w:proofErr w:type="gramStart"/>
-      <w:r>
-        <w:t>define</w:t>
-      </w:r>
-      <w:proofErr w:type="gramEnd"/>
-      <w:r>
-        <w:t xml:space="preserve"> SERIAL_RX_BUFFER_SIZE 128</w:t>
-      </w:r>
-    </w:p>
-    <w:p>
-      <w:r>
-        <w:t>Pair the phone and the HC-05 if not already paired</w:t>
-      </w:r>
-    </w:p>
-    <w:p>
-      <w:r>
-        <w:t>Download</w:t>
-      </w:r>
-      <w:r>
-        <w:t xml:space="preserve"> files for the phone from:</w:t>
-      </w:r>
-      <w:r>
-        <w:t xml:space="preserve"> </w:t>
-      </w:r>
-    </w:p>
-    <w:p>
-      <w:r>
-        <w:t xml:space="preserve">https://github.com/rpd123/chess-robot/tree/main/versiongui </w:t>
-      </w:r>
-      <w:r>
-        <w:t xml:space="preserve"> </w:t>
+          <w:b/>
+          <w:bCs/>
+        </w:rPr>
+        <w:t>Running</w:t>
       </w:r>
     </w:p>
     <w:p>
@@ -300,36 +231,18 @@
         </w:rPr>
       </w:pPr>
       <w:r>
-        <w:rPr>
-          <w:b/>
-          <w:bCs/>
-        </w:rPr>
-        <w:t>Running</w:t>
-      </w:r>
-    </w:p>
-    <w:p>
-      <w:pPr>
-        <w:rPr>
-          <w:b/>
-          <w:bCs/>
-        </w:rPr>
-      </w:pPr>
-      <w:r>
-        <w:t>Hide the</w:t>
-      </w:r>
-      <w:r>
-        <w:t xml:space="preserve"> on-screen </w:t>
-      </w:r>
-      <w:r>
-        <w:t>navigation buttons</w:t>
-      </w:r>
-      <w:r>
-        <w:t xml:space="preserve"> (if any). (See below).</w:t>
-      </w:r>
-    </w:p>
-    <w:p>
-      <w:r>
-        <w:t>Have the wireless mouse dongle in</w:t>
+        <w:t>Hide the on-screen navigation buttons (if any). (See below).</w:t>
+      </w:r>
+    </w:p>
+    <w:p>
+      <w:r>
+        <w:t>Have the</w:t>
+      </w:r>
+      <w:r>
+        <w:t xml:space="preserve"> OTG and</w:t>
+      </w:r>
+      <w:r>
+        <w:t xml:space="preserve"> wireless mouse dongle in</w:t>
       </w:r>
     </w:p>
     <w:p>
@@ -380,7 +293,10 @@
     </w:p>
     <w:p>
       <w:r>
-        <w:t>You should then see the redlines image (which will be slightly wrong at the moment!!)</w:t>
+        <w:t>You should then see the redlines image</w:t>
+      </w:r>
+      <w:r>
+        <w:t>.</w:t>
       </w:r>
     </w:p>
     <w:p>
@@ -437,7 +353,10 @@
         <w:t xml:space="preserve"> </w:t>
       </w:r>
       <w:r>
-        <w:t>my code</w:t>
+        <w:t>the</w:t>
+      </w:r>
+      <w:r>
+        <w:t xml:space="preserve"> code</w:t>
       </w:r>
       <w:r>
         <w:t xml:space="preserve"> is up and running, steppers are on and robot is in home position:</w:t>
@@ -476,21 +395,13 @@
         <w:br/>
       </w:r>
       <w:r>
-        <w:t xml:space="preserve">    </w:t>
-      </w:r>
-      <w:proofErr w:type="gramStart"/>
-      <w:r>
-        <w:t xml:space="preserve">Optionally </w:t>
+        <w:t xml:space="preserve">    Optionally </w:t>
       </w:r>
       <w:r>
         <w:t xml:space="preserve"> </w:t>
       </w:r>
       <w:r>
-        <w:t>re</w:t>
-      </w:r>
-      <w:proofErr w:type="gramEnd"/>
-      <w:r>
-        <w:t>-calibrate robot</w:t>
+        <w:t>re-calibrate robot</w:t>
       </w:r>
       <w:r>
         <w:br/>
@@ -519,15 +430,7 @@
     <w:p/>
     <w:p>
       <w:r>
-        <w:t xml:space="preserve">If </w:t>
-      </w:r>
-      <w:proofErr w:type="spellStart"/>
-      <w:r>
-        <w:t>Pydroid</w:t>
-      </w:r>
-      <w:proofErr w:type="spellEnd"/>
-      <w:r>
-        <w:t xml:space="preserve"> is not running</w:t>
+        <w:t>If Pydroid is not running</w:t>
       </w:r>
       <w:r>
         <w:br/>
@@ -535,15 +438,7 @@
       </w:r>
       <w:r>
         <w:br/>
-        <w:t xml:space="preserve">    Open </w:t>
-      </w:r>
-      <w:proofErr w:type="spellStart"/>
-      <w:r>
-        <w:t>Pydroid</w:t>
-      </w:r>
-      <w:proofErr w:type="spellEnd"/>
-      <w:r>
-        <w:t>, open and run main.py</w:t>
+        <w:t xml:space="preserve">    Open Pydroid, open and run main.py</w:t>
       </w:r>
       <w:r>
         <w:br/>

</xml_diff>